<commit_message>
updating the sixth lab
</commit_message>
<xml_diff>
--- a/labs/lab06/report/report.docx
+++ b/labs/lab06/report/report.docx
@@ -184,9 +184,6 @@
       <w:r>
         <w:t xml:space="preserve">в среде xcos.</w:t>
       </w:r>
-      <w:r>
-        <w:br/>
-      </w:r>
     </w:p>
     <w:p>
       <w:pPr>
@@ -210,9 +207,6 @@
       </w:r>
       <w:r>
         <w:t xml:space="preserve">с использованием блока Modelica в xcos.</w:t>
-      </w:r>
-      <w:r>
-        <w:br/>
       </w:r>
     </w:p>
     <w:p>
@@ -401,37 +395,37 @@
         <w:t xml:space="preserve">где:</w:t>
       </w:r>
       <w:r>
-        <w:br/>
+        <w:t xml:space="preserve"> </w:t>
       </w:r>
       <w:r>
         <w:t xml:space="preserve">- (x) — численность популяции жертв;</w:t>
       </w:r>
       <w:r>
-        <w:br/>
+        <w:t xml:space="preserve"> </w:t>
       </w:r>
       <w:r>
         <w:t xml:space="preserve">- (y) — численность популяции хищников;</w:t>
       </w:r>
       <w:r>
-        <w:br/>
+        <w:t xml:space="preserve"> </w:t>
       </w:r>
       <w:r>
         <w:t xml:space="preserve">- (a) — показатель роста числа жертв;</w:t>
       </w:r>
       <w:r>
-        <w:br/>
+        <w:t xml:space="preserve"> </w:t>
       </w:r>
       <w:r>
         <w:t xml:space="preserve">- (b) — коэффициент сокращения жертв из-за хищников;</w:t>
       </w:r>
       <w:r>
-        <w:br/>
+        <w:t xml:space="preserve"> </w:t>
       </w:r>
       <w:r>
         <w:t xml:space="preserve">- (c) — коэффициент увеличения хищников благодаря жертвам;</w:t>
       </w:r>
       <w:r>
-        <w:br/>
+        <w:t xml:space="preserve"> </w:t>
       </w:r>
       <w:r>
         <w:t xml:space="preserve">- (d) — показатель естественного уменьшения хищников.</w:t>
@@ -1076,9 +1070,6 @@
       <w:r>
         <w:t xml:space="preserve">Ось X (жертвы, (x)): диапазон от 0 до 10, исходя из пиковых значений численности жертв.</w:t>
       </w:r>
-      <w:r>
-        <w:br/>
-      </w:r>
     </w:p>
     <w:p>
       <w:pPr>
@@ -1777,7 +1768,7 @@
         <w:rPr>
           <w:rStyle w:val="VerbatimChar"/>
         </w:rPr>
-        <w:t xml:space="preserve">  Real x(start=x0);</w:t>
+        <w:t xml:space="preserve">  Real x(start=2);</w:t>
       </w:r>
       <w:r>
         <w:br/>
@@ -1786,7 +1777,7 @@
         <w:rPr>
           <w:rStyle w:val="VerbatimChar"/>
         </w:rPr>
-        <w:t xml:space="preserve">  Real y(start=y0);</w:t>
+        <w:t xml:space="preserve">  Real y(start=1);</w:t>
       </w:r>
       <w:r>
         <w:br/>
@@ -2002,44 +1993,14 @@
         <w:t xml:space="preserve"> </w:t>
       </w:r>
       <w:r>
-        <w:t xml:space="preserve">[</w:t>
-      </w:r>
-      <w:r>
-        <w:rPr>
-          <w:b/>
-          <w:bCs/>
-        </w:rPr>
-        <w:t xml:space="preserve">strogatz_book_nonlinear-dynamics_en?</w:t>
-      </w:r>
-      <w:r>
-        <w:t xml:space="preserve">,</w:t>
-      </w:r>
-      <w:r>
-        <w:rPr>
-          <w:b/>
-          <w:bCs/>
-        </w:rPr>
-        <w:t xml:space="preserve">hirsch_book_differential-equations_en?</w:t>
-      </w:r>
-      <w:r>
-        <w:t xml:space="preserve">,</w:t>
-      </w:r>
-      <w:r>
-        <w:rPr>
-          <w:b/>
-          <w:bCs/>
-        </w:rPr>
-        <w:t xml:space="preserve">fritzson_book_modelica_en?</w:t>
-      </w:r>
-      <w:r>
-        <w:t xml:space="preserve">]</w:t>
+        <w:t xml:space="preserve">[1–3]</w:t>
       </w:r>
       <w:r>
         <w:t xml:space="preserve">.</w:t>
       </w:r>
     </w:p>
     <w:bookmarkEnd w:id="84"/>
-    <w:bookmarkStart w:id="86" w:name="список-литературы"/>
+    <w:bookmarkStart w:id="89" w:name="список-литературы"/>
     <w:p>
       <w:pPr>
         <w:pStyle w:val="Heading1"/>
@@ -2048,9 +2009,66 @@
         <w:t xml:space="preserve">Список литературы</w:t>
       </w:r>
     </w:p>
-    <w:bookmarkStart w:id="85" w:name="refs"/>
+    <w:bookmarkStart w:id="88" w:name="refs"/>
+    <w:bookmarkStart w:id="85" w:name="ref-strogatz_book_nonlinear-dynamics_en"/>
+    <w:p>
+      <w:pPr>
+        <w:pStyle w:val="Bibliography"/>
+      </w:pPr>
+      <w:r>
+        <w:t xml:space="preserve">1.</w:t>
+      </w:r>
+      <w:r>
+        <w:t xml:space="preserve"> </w:t>
+      </w:r>
+      <w:r>
+        <w:t xml:space="preserve">	</w:t>
+      </w:r>
+      <w:r>
+        <w:t xml:space="preserve">Strogatz S.H. Nonlinear Dynamics and Chaos: With Applications to Physics, Biology, Chemistry, and Engineering. 2-е изд. CRC Press, 2014. 532 с.</w:t>
+      </w:r>
+    </w:p>
     <w:bookmarkEnd w:id="85"/>
+    <w:bookmarkStart w:id="86" w:name="X02f021966b6e7246aeaedd5f5fa4347e7a8f90c"/>
+    <w:p>
+      <w:pPr>
+        <w:pStyle w:val="Bibliography"/>
+      </w:pPr>
+      <w:r>
+        <w:t xml:space="preserve">2.</w:t>
+      </w:r>
+      <w:r>
+        <w:t xml:space="preserve"> </w:t>
+      </w:r>
+      <w:r>
+        <w:t xml:space="preserve">	</w:t>
+      </w:r>
+      <w:r>
+        <w:t xml:space="preserve">Hirsch M.W., Smale S., Devaney R.L. Differential Equations, Dynamical Systems, and an Introduction to Chaos. 3-е изд. Academic Press, 2012. 432 с.</w:t>
+      </w:r>
+    </w:p>
     <w:bookmarkEnd w:id="86"/>
+    <w:bookmarkStart w:id="87" w:name="ref-fritzson_book_modelica_en"/>
+    <w:p>
+      <w:pPr>
+        <w:pStyle w:val="Bibliography"/>
+      </w:pPr>
+      <w:r>
+        <w:t xml:space="preserve">3.</w:t>
+      </w:r>
+      <w:r>
+        <w:t xml:space="preserve"> </w:t>
+      </w:r>
+      <w:r>
+        <w:t xml:space="preserve">	</w:t>
+      </w:r>
+      <w:r>
+        <w:t xml:space="preserve">Fritzson P. Principles of Object-Oriented Modeling and Simulation with Modelica 3.3: A Cyber-Physical Approach. 2-е изд. Wiley-IEEE Press, 2014. 940 с.</w:t>
+      </w:r>
+    </w:p>
+    <w:bookmarkEnd w:id="87"/>
+    <w:bookmarkEnd w:id="88"/>
+    <w:bookmarkEnd w:id="89"/>
     <w:sectPr>
       <w:footnotePr>
         <w:numRestart w:val="eachSect"/>

</xml_diff>